<commit_message>
PLANO DE TESTE PRONTO
</commit_message>
<xml_diff>
--- a/PLANO DE TESTE.docx
+++ b/PLANO DE TESTE.docx
@@ -721,20 +721,21 @@
     </w:p>
     <w:sdt>
       <w:sdtPr>
+        <w:rPr>
+          <w:rFonts w:asciiTheme="minorHAnsi" w:eastAsiaTheme="minorHAnsi" w:hAnsiTheme="minorHAnsi" w:cstheme="minorBidi"/>
+          <w:b w:val="0"/>
+          <w:bCs w:val="0"/>
+          <w:sz w:val="22"/>
+          <w:szCs w:val="22"/>
+          <w:lang w:eastAsia="en-US"/>
+        </w:rPr>
         <w:id w:val="1553113180"/>
         <w:docPartObj>
           <w:docPartGallery w:val="Table of Contents"/>
           <w:docPartUnique/>
         </w:docPartObj>
       </w:sdtPr>
-      <w:sdtEndPr>
-        <w:rPr>
-          <w:rFonts w:asciiTheme="minorHAnsi" w:eastAsiaTheme="minorHAnsi" w:hAnsiTheme="minorHAnsi" w:cstheme="minorBidi"/>
-          <w:sz w:val="22"/>
-          <w:szCs w:val="22"/>
-          <w:lang w:eastAsia="en-US"/>
-        </w:rPr>
-      </w:sdtEndPr>
+      <w:sdtEndPr/>
       <w:sdtContent>
         <w:p>
           <w:pPr>
@@ -981,19 +982,17 @@
         </w:rPr>
         <w:br w:type="page"/>
       </w:r>
-      <w:bookmarkStart w:id="0" w:name="_GoBack"/>
-      <w:bookmarkEnd w:id="0"/>
     </w:p>
     <w:p>
       <w:pPr>
         <w:pStyle w:val="Ttulo1"/>
       </w:pPr>
-      <w:bookmarkStart w:id="1" w:name="_Toc452108975"/>
+      <w:bookmarkStart w:id="0" w:name="_Toc452108975"/>
       <w:r>
         <w:lastRenderedPageBreak/>
         <w:t>1. Introdução</w:t>
       </w:r>
-      <w:bookmarkEnd w:id="1"/>
+      <w:bookmarkEnd w:id="0"/>
     </w:p>
     <w:p/>
     <w:p>
@@ -1039,7 +1038,15 @@
           <w:sz w:val="24"/>
           <w:szCs w:val="24"/>
         </w:rPr>
-        <w:t xml:space="preserve">Entrada Padrão “n” (Média Aritmética, Variância e Desvio Padrão) = 0 &lt; N &lt; 21 (Naturais, ou seja, inteiros positivos sendo de </w:t>
+        <w:t>Entrada Padrão “N</w:t>
+      </w:r>
+      <w:r>
+        <w:rPr>
+          <w:rFonts w:ascii="Times New Roman" w:hAnsi="Times New Roman" w:cs="Times New Roman"/>
+          <w:sz w:val="24"/>
+          <w:szCs w:val="24"/>
+        </w:rPr>
+        <w:t xml:space="preserve">” (Média Aritmética, Variância e Desvio Padrão) = 0 &lt; N &lt; 21 (Naturais, ou seja, inteiros positivos sendo de </w:t>
       </w:r>
       <w:proofErr w:type="gramStart"/>
       <w:r>
@@ -1076,7 +1083,15 @@
           <w:sz w:val="24"/>
           <w:szCs w:val="24"/>
         </w:rPr>
-        <w:t>Elementos a serem calculados (Média Aritmética, Variância ou Desvio Padrão) de (</w:t>
+        <w:t>Elementos a serem calculados (Média Aritmética, Variân</w:t>
+      </w:r>
+      <w:r>
+        <w:rPr>
+          <w:rFonts w:ascii="Times New Roman" w:hAnsi="Times New Roman" w:cs="Times New Roman"/>
+          <w:sz w:val="24"/>
+          <w:szCs w:val="24"/>
+        </w:rPr>
+        <w:t>cia ou Desvio Padrão) de (</w:t>
       </w:r>
       <w:proofErr w:type="gramStart"/>
       <w:r>
@@ -1094,18 +1109,26 @@
           <w:sz w:val="24"/>
           <w:szCs w:val="24"/>
         </w:rPr>
-        <w:t>....n) = Z (Inteiros negativos e positivos).</w:t>
+        <w:t>....N</w:t>
+      </w:r>
+      <w:r>
+        <w:rPr>
+          <w:rFonts w:ascii="Times New Roman" w:hAnsi="Times New Roman" w:cs="Times New Roman"/>
+          <w:sz w:val="24"/>
+          <w:szCs w:val="24"/>
+        </w:rPr>
+        <w:t>) = Z (Inteiros negativos e positivos).</w:t>
       </w:r>
     </w:p>
     <w:p>
       <w:pPr>
         <w:pStyle w:val="Ttulo1"/>
       </w:pPr>
-      <w:bookmarkStart w:id="2" w:name="_Toc452108976"/>
+      <w:bookmarkStart w:id="1" w:name="_Toc452108976"/>
       <w:r>
         <w:t>2. Roteiro de Teste</w:t>
       </w:r>
-      <w:bookmarkEnd w:id="2"/>
+      <w:bookmarkEnd w:id="1"/>
     </w:p>
     <w:p/>
     <w:p>
@@ -1647,13 +1670,31 @@
       <w:pPr>
         <w:pStyle w:val="Ttulo1"/>
       </w:pPr>
-      <w:bookmarkStart w:id="3" w:name="_Toc452108977"/>
+      <w:bookmarkStart w:id="2" w:name="_Toc452108977"/>
       <w:r>
         <w:t>3. Estratégias</w:t>
       </w:r>
-      <w:bookmarkEnd w:id="3"/>
+      <w:bookmarkEnd w:id="2"/>
     </w:p>
     <w:p/>
+    <w:p>
+      <w:pPr>
+        <w:jc w:val="both"/>
+        <w:rPr>
+          <w:rFonts w:ascii="Times New Roman" w:hAnsi="Times New Roman" w:cs="Times New Roman"/>
+          <w:sz w:val="24"/>
+          <w:szCs w:val="24"/>
+        </w:rPr>
+      </w:pPr>
+      <w:r>
+        <w:rPr>
+          <w:rFonts w:ascii="Times New Roman" w:hAnsi="Times New Roman" w:cs="Times New Roman"/>
+          <w:sz w:val="24"/>
+          <w:szCs w:val="24"/>
+        </w:rPr>
+        <w:t>3.1. Teste de Componente</w:t>
+      </w:r>
+    </w:p>
     <w:p>
       <w:pPr>
         <w:ind w:firstLine="708"/>
@@ -1670,7 +1711,192 @@
           <w:sz w:val="24"/>
           <w:szCs w:val="24"/>
         </w:rPr>
-        <w:t xml:space="preserve">A estratégia de integração dos testes realizados no Sistema Estatístico baseou-se na </w:t>
+        <w:t xml:space="preserve">O teste de Componente foi realizado testando as funcionalidades </w:t>
+      </w:r>
+      <w:r>
+        <w:rPr>
+          <w:rFonts w:ascii="Times New Roman" w:hAnsi="Times New Roman" w:cs="Times New Roman"/>
+          <w:sz w:val="24"/>
+          <w:szCs w:val="24"/>
+        </w:rPr>
+        <w:t xml:space="preserve">a seguir </w:t>
+      </w:r>
+      <w:r>
+        <w:rPr>
+          <w:rFonts w:ascii="Times New Roman" w:hAnsi="Times New Roman" w:cs="Times New Roman"/>
+          <w:sz w:val="24"/>
+          <w:szCs w:val="24"/>
+        </w:rPr>
+        <w:t>separadamente:</w:t>
+      </w:r>
+    </w:p>
+    <w:p>
+      <w:pPr>
+        <w:pStyle w:val="PargrafodaLista"/>
+        <w:numPr>
+          <w:ilvl w:val="0"/>
+          <w:numId w:val="4"/>
+        </w:numPr>
+        <w:jc w:val="both"/>
+        <w:rPr>
+          <w:rFonts w:ascii="Times New Roman" w:hAnsi="Times New Roman" w:cs="Times New Roman"/>
+          <w:sz w:val="24"/>
+          <w:szCs w:val="24"/>
+        </w:rPr>
+      </w:pPr>
+      <w:proofErr w:type="gramStart"/>
+      <w:r>
+        <w:rPr>
+          <w:rFonts w:ascii="Times New Roman" w:hAnsi="Times New Roman" w:cs="Times New Roman"/>
+          <w:sz w:val="24"/>
+          <w:szCs w:val="24"/>
+        </w:rPr>
+        <w:t>Menu</w:t>
+      </w:r>
+      <w:proofErr w:type="gramEnd"/>
+    </w:p>
+    <w:p>
+      <w:pPr>
+        <w:pStyle w:val="PargrafodaLista"/>
+        <w:numPr>
+          <w:ilvl w:val="0"/>
+          <w:numId w:val="4"/>
+        </w:numPr>
+        <w:jc w:val="both"/>
+        <w:rPr>
+          <w:rFonts w:ascii="Times New Roman" w:hAnsi="Times New Roman" w:cs="Times New Roman"/>
+          <w:sz w:val="24"/>
+          <w:szCs w:val="24"/>
+        </w:rPr>
+      </w:pPr>
+      <w:r>
+        <w:rPr>
+          <w:rFonts w:ascii="Times New Roman" w:hAnsi="Times New Roman" w:cs="Times New Roman"/>
+          <w:sz w:val="24"/>
+          <w:szCs w:val="24"/>
+        </w:rPr>
+        <w:t>Calcular Média Aritmética</w:t>
+      </w:r>
+    </w:p>
+    <w:p>
+      <w:pPr>
+        <w:pStyle w:val="PargrafodaLista"/>
+        <w:numPr>
+          <w:ilvl w:val="0"/>
+          <w:numId w:val="4"/>
+        </w:numPr>
+        <w:jc w:val="both"/>
+        <w:rPr>
+          <w:rFonts w:ascii="Times New Roman" w:hAnsi="Times New Roman" w:cs="Times New Roman"/>
+          <w:sz w:val="24"/>
+          <w:szCs w:val="24"/>
+        </w:rPr>
+      </w:pPr>
+      <w:r>
+        <w:rPr>
+          <w:rFonts w:ascii="Times New Roman" w:hAnsi="Times New Roman" w:cs="Times New Roman"/>
+          <w:sz w:val="24"/>
+          <w:szCs w:val="24"/>
+        </w:rPr>
+        <w:t>Sair</w:t>
+      </w:r>
+    </w:p>
+    <w:p>
+      <w:pPr>
+        <w:ind w:left="705"/>
+        <w:jc w:val="both"/>
+        <w:rPr>
+          <w:rFonts w:ascii="Times New Roman" w:hAnsi="Times New Roman" w:cs="Times New Roman"/>
+          <w:sz w:val="24"/>
+          <w:szCs w:val="24"/>
+        </w:rPr>
+      </w:pPr>
+      <w:r>
+        <w:rPr>
+          <w:rFonts w:ascii="Times New Roman" w:hAnsi="Times New Roman" w:cs="Times New Roman"/>
+          <w:sz w:val="24"/>
+          <w:szCs w:val="24"/>
+        </w:rPr>
+        <w:t>Observação: As funcionalidades “Calcular Variância” e “Calcular Desvio Padrão” não foram testadas separadamente</w:t>
+      </w:r>
+      <w:proofErr w:type="gramStart"/>
+      <w:r>
+        <w:rPr>
+          <w:rFonts w:ascii="Times New Roman" w:hAnsi="Times New Roman" w:cs="Times New Roman"/>
+          <w:sz w:val="24"/>
+          <w:szCs w:val="24"/>
+        </w:rPr>
+        <w:t xml:space="preserve"> pois</w:t>
+      </w:r>
+      <w:proofErr w:type="gramEnd"/>
+      <w:r>
+        <w:rPr>
+          <w:rFonts w:ascii="Times New Roman" w:hAnsi="Times New Roman" w:cs="Times New Roman"/>
+          <w:sz w:val="24"/>
+          <w:szCs w:val="24"/>
+        </w:rPr>
+        <w:t xml:space="preserve"> dependem de outros componentes. Portanto, foram testadas através do “Teste de Integração” apenas.</w:t>
+      </w:r>
+    </w:p>
+    <w:p>
+      <w:pPr>
+        <w:jc w:val="both"/>
+        <w:rPr>
+          <w:rFonts w:ascii="Times New Roman" w:hAnsi="Times New Roman" w:cs="Times New Roman"/>
+          <w:sz w:val="24"/>
+          <w:szCs w:val="24"/>
+        </w:rPr>
+      </w:pPr>
+      <w:r>
+        <w:rPr>
+          <w:rFonts w:ascii="Times New Roman" w:hAnsi="Times New Roman" w:cs="Times New Roman"/>
+          <w:sz w:val="24"/>
+          <w:szCs w:val="24"/>
+        </w:rPr>
+        <w:t>3.2. Teste de Integração</w:t>
+      </w:r>
+    </w:p>
+    <w:p>
+      <w:pPr>
+        <w:ind w:firstLine="708"/>
+        <w:jc w:val="both"/>
+        <w:rPr>
+          <w:rFonts w:ascii="Times New Roman" w:hAnsi="Times New Roman" w:cs="Times New Roman"/>
+          <w:sz w:val="24"/>
+          <w:szCs w:val="24"/>
+        </w:rPr>
+      </w:pPr>
+      <w:r>
+        <w:rPr>
+          <w:rFonts w:ascii="Times New Roman" w:hAnsi="Times New Roman" w:cs="Times New Roman"/>
+          <w:sz w:val="24"/>
+          <w:szCs w:val="24"/>
+        </w:rPr>
+        <w:t>A estratégia de integração dos testes realizados no Sistema Estatístico baseou-se n</w:t>
+      </w:r>
+      <w:r>
+        <w:rPr>
+          <w:rFonts w:ascii="Times New Roman" w:hAnsi="Times New Roman" w:cs="Times New Roman"/>
+          <w:sz w:val="24"/>
+          <w:szCs w:val="24"/>
+        </w:rPr>
+        <w:t>o tipo e</w:t>
+      </w:r>
+      <w:r>
+        <w:rPr>
+          <w:rFonts w:ascii="Times New Roman" w:hAnsi="Times New Roman" w:cs="Times New Roman"/>
+          <w:sz w:val="24"/>
+          <w:szCs w:val="24"/>
+        </w:rPr>
+        <w:t xml:space="preserve"> </w:t>
+      </w:r>
+      <w:r>
+        <w:rPr>
+          <w:rFonts w:ascii="Times New Roman" w:hAnsi="Times New Roman" w:cs="Times New Roman"/>
+          <w:sz w:val="24"/>
+          <w:szCs w:val="24"/>
+        </w:rPr>
+        <w:t xml:space="preserve">técnica de </w:t>
       </w:r>
       <w:r>
         <w:rPr>
@@ -1881,7 +2107,24 @@
           <w:sz w:val="24"/>
           <w:szCs w:val="24"/>
         </w:rPr>
-        <w:t xml:space="preserve">Para o Sistema Estatístico foram consideradas restrições, especialmente para o valor da entrada padrão “n”, nas quais </w:t>
+        <w:lastRenderedPageBreak/>
+        <w:t>Para o Sistema Estatístico foram consideradas restrições, especialmente p</w:t>
+      </w:r>
+      <w:r>
+        <w:rPr>
+          <w:rFonts w:ascii="Times New Roman" w:hAnsi="Times New Roman" w:cs="Times New Roman"/>
+          <w:sz w:val="24"/>
+          <w:szCs w:val="24"/>
+        </w:rPr>
+        <w:t>ara o valor da entrada padrão “N</w:t>
+      </w:r>
+      <w:r>
+        <w:rPr>
+          <w:rFonts w:ascii="Times New Roman" w:hAnsi="Times New Roman" w:cs="Times New Roman"/>
+          <w:sz w:val="24"/>
+          <w:szCs w:val="24"/>
+        </w:rPr>
+        <w:t xml:space="preserve">”, nas quais </w:t>
       </w:r>
       <w:proofErr w:type="gramStart"/>
       <w:r>
@@ -1899,7 +2142,23 @@
           <w:sz w:val="24"/>
           <w:szCs w:val="24"/>
         </w:rPr>
-        <w:t xml:space="preserve"> permitir o cálculo entre 2 a 20 números, ou seja, o número de elementos (n) - entrada padrão para as funcionalidades - (Média Aritmética, Variância ou Desvio Padrão) deve ser de até 20. </w:t>
+        <w:t xml:space="preserve"> permitir o cálculo entre 2 a 20 números, o</w:t>
+      </w:r>
+      <w:r>
+        <w:rPr>
+          <w:rFonts w:ascii="Times New Roman" w:hAnsi="Times New Roman" w:cs="Times New Roman"/>
+          <w:sz w:val="24"/>
+          <w:szCs w:val="24"/>
+        </w:rPr>
+        <w:t>u seja, o número de elementos (N</w:t>
+      </w:r>
+      <w:r>
+        <w:rPr>
+          <w:rFonts w:ascii="Times New Roman" w:hAnsi="Times New Roman" w:cs="Times New Roman"/>
+          <w:sz w:val="24"/>
+          <w:szCs w:val="24"/>
+        </w:rPr>
+        <w:t xml:space="preserve">) - entrada padrão para as funcionalidades - (Média Aritmética, Variância ou Desvio Padrão) deve ser de até 20. </w:t>
       </w:r>
     </w:p>
     <w:p>
@@ -1928,7 +2187,15 @@
           <w:sz w:val="24"/>
           <w:szCs w:val="24"/>
         </w:rPr>
-        <w:t>, a entrada padrão (n) deve ser de (</w:t>
+        <w:t>, a entra</w:t>
+      </w:r>
+      <w:r>
+        <w:rPr>
+          <w:rFonts w:ascii="Times New Roman" w:hAnsi="Times New Roman" w:cs="Times New Roman"/>
+          <w:sz w:val="24"/>
+          <w:szCs w:val="24"/>
+        </w:rPr>
+        <w:t>da padrão (N) deve ser de (</w:t>
       </w:r>
       <w:proofErr w:type="gramStart"/>
       <w:r>
@@ -1946,7 +2213,15 @@
           <w:sz w:val="24"/>
           <w:szCs w:val="24"/>
         </w:rPr>
-        <w:t xml:space="preserve"> ≤ n ≥ 20 ). </w:t>
+        <w:t xml:space="preserve"> ≤ N</w:t>
+      </w:r>
+      <w:r>
+        <w:rPr>
+          <w:rFonts w:ascii="Times New Roman" w:hAnsi="Times New Roman" w:cs="Times New Roman"/>
+          <w:sz w:val="24"/>
+          <w:szCs w:val="24"/>
+        </w:rPr>
+        <w:t xml:space="preserve"> ≥ 20 ). </w:t>
       </w:r>
     </w:p>
     <w:p>
@@ -1965,7 +2240,198 @@
           <w:sz w:val="24"/>
           <w:szCs w:val="24"/>
         </w:rPr>
-        <w:t>A partir disso foram testados os valores limites, por exemplo, n = 2 e seu inferior próximo n = 1 e superior n = 21.</w:t>
+        <w:t>A partir disso foram testados os</w:t>
+      </w:r>
+      <w:r>
+        <w:rPr>
+          <w:rFonts w:ascii="Times New Roman" w:hAnsi="Times New Roman" w:cs="Times New Roman"/>
+          <w:sz w:val="24"/>
+          <w:szCs w:val="24"/>
+        </w:rPr>
+        <w:t xml:space="preserve"> valores limites, por exemplo, N</w:t>
+      </w:r>
+      <w:r>
+        <w:rPr>
+          <w:rFonts w:ascii="Times New Roman" w:hAnsi="Times New Roman" w:cs="Times New Roman"/>
+          <w:sz w:val="24"/>
+          <w:szCs w:val="24"/>
+        </w:rPr>
+        <w:t xml:space="preserve"> = 2 e seu inferior próx</w:t>
+      </w:r>
+      <w:r>
+        <w:rPr>
+          <w:rFonts w:ascii="Times New Roman" w:hAnsi="Times New Roman" w:cs="Times New Roman"/>
+          <w:sz w:val="24"/>
+          <w:szCs w:val="24"/>
+        </w:rPr>
+        <w:t>imo N</w:t>
+      </w:r>
+      <w:r>
+        <w:rPr>
+          <w:rFonts w:ascii="Times New Roman" w:hAnsi="Times New Roman" w:cs="Times New Roman"/>
+          <w:sz w:val="24"/>
+          <w:szCs w:val="24"/>
+        </w:rPr>
+        <w:t xml:space="preserve"> = 1 e superior n = 21.</w:t>
+      </w:r>
+      <w:r>
+        <w:rPr>
+          <w:rFonts w:ascii="Times New Roman" w:hAnsi="Times New Roman" w:cs="Times New Roman"/>
+          <w:sz w:val="24"/>
+          <w:szCs w:val="24"/>
+        </w:rPr>
+        <w:t xml:space="preserve"> </w:t>
+      </w:r>
+    </w:p>
+    <w:p>
+      <w:pPr>
+        <w:ind w:firstLine="360"/>
+        <w:jc w:val="both"/>
+        <w:rPr>
+          <w:rFonts w:ascii="Times New Roman" w:hAnsi="Times New Roman" w:cs="Times New Roman"/>
+          <w:sz w:val="24"/>
+          <w:szCs w:val="24"/>
+        </w:rPr>
+      </w:pPr>
+      <w:r>
+        <w:rPr>
+          <w:rFonts w:ascii="Times New Roman" w:hAnsi="Times New Roman" w:cs="Times New Roman"/>
+          <w:sz w:val="24"/>
+          <w:szCs w:val="24"/>
+        </w:rPr>
+        <w:t>3.3. Teste de Sistema</w:t>
+      </w:r>
+    </w:p>
+    <w:p>
+      <w:pPr>
+        <w:ind w:firstLine="360"/>
+        <w:jc w:val="both"/>
+        <w:rPr>
+          <w:rFonts w:ascii="Times New Roman" w:hAnsi="Times New Roman" w:cs="Times New Roman"/>
+          <w:sz w:val="24"/>
+          <w:szCs w:val="24"/>
+        </w:rPr>
+      </w:pPr>
+      <w:r>
+        <w:rPr>
+          <w:rFonts w:ascii="Times New Roman" w:hAnsi="Times New Roman" w:cs="Times New Roman"/>
+          <w:sz w:val="24"/>
+          <w:szCs w:val="24"/>
+        </w:rPr>
+        <w:t>Após o Teste de Integração entre componentes, o Sistema Estatístico foi testado completamente e apresentou bom desempenho, sem qualquer problema detectável.</w:t>
+      </w:r>
+    </w:p>
+    <w:p>
+      <w:pPr>
+        <w:ind w:firstLine="360"/>
+        <w:jc w:val="both"/>
+        <w:rPr>
+          <w:rFonts w:ascii="Times New Roman" w:hAnsi="Times New Roman" w:cs="Times New Roman"/>
+          <w:sz w:val="24"/>
+          <w:szCs w:val="24"/>
+        </w:rPr>
+      </w:pPr>
+      <w:r>
+        <w:rPr>
+          <w:rFonts w:ascii="Times New Roman" w:hAnsi="Times New Roman" w:cs="Times New Roman"/>
+          <w:sz w:val="24"/>
+          <w:szCs w:val="24"/>
+        </w:rPr>
+        <w:t>3.4. Teste de Aceite</w:t>
+      </w:r>
+    </w:p>
+    <w:p>
+      <w:pPr>
+        <w:ind w:firstLine="360"/>
+        <w:jc w:val="both"/>
+        <w:rPr>
+          <w:rFonts w:ascii="Times New Roman" w:hAnsi="Times New Roman" w:cs="Times New Roman"/>
+          <w:sz w:val="24"/>
+          <w:szCs w:val="24"/>
+        </w:rPr>
+      </w:pPr>
+      <w:r>
+        <w:rPr>
+          <w:rFonts w:ascii="Times New Roman" w:hAnsi="Times New Roman" w:cs="Times New Roman"/>
+          <w:sz w:val="24"/>
+          <w:szCs w:val="24"/>
+        </w:rPr>
+        <w:t xml:space="preserve">Teste Alfa (α): </w:t>
+      </w:r>
+    </w:p>
+    <w:p>
+      <w:pPr>
+        <w:ind w:firstLine="360"/>
+        <w:jc w:val="both"/>
+        <w:rPr>
+          <w:rFonts w:ascii="Times New Roman" w:hAnsi="Times New Roman" w:cs="Times New Roman"/>
+          <w:sz w:val="24"/>
+          <w:szCs w:val="24"/>
+        </w:rPr>
+      </w:pPr>
+      <w:r>
+        <w:rPr>
+          <w:rFonts w:ascii="Times New Roman" w:hAnsi="Times New Roman" w:cs="Times New Roman"/>
+          <w:sz w:val="24"/>
+          <w:szCs w:val="24"/>
+        </w:rPr>
+        <w:t>O teste no ambiente de desenvolvimento foi realizado com sucesso e não apresentou possíveis problemas.</w:t>
+      </w:r>
+    </w:p>
+    <w:p>
+      <w:pPr>
+        <w:ind w:firstLine="360"/>
+        <w:jc w:val="both"/>
+        <w:rPr>
+          <w:rFonts w:ascii="Times New Roman" w:hAnsi="Times New Roman" w:cs="Times New Roman"/>
+          <w:sz w:val="24"/>
+          <w:szCs w:val="24"/>
+        </w:rPr>
+      </w:pPr>
+      <w:r>
+        <w:rPr>
+          <w:rFonts w:ascii="Times New Roman" w:hAnsi="Times New Roman" w:cs="Times New Roman"/>
+          <w:sz w:val="24"/>
+          <w:szCs w:val="24"/>
+        </w:rPr>
+        <w:t>Teste Beta (β):</w:t>
+      </w:r>
+    </w:p>
+    <w:p>
+      <w:pPr>
+        <w:ind w:firstLine="360"/>
+        <w:jc w:val="both"/>
+        <w:rPr>
+          <w:rFonts w:ascii="Times New Roman" w:hAnsi="Times New Roman" w:cs="Times New Roman"/>
+          <w:sz w:val="24"/>
+          <w:szCs w:val="24"/>
+        </w:rPr>
+      </w:pPr>
+      <w:r>
+        <w:rPr>
+          <w:rFonts w:ascii="Times New Roman" w:hAnsi="Times New Roman" w:cs="Times New Roman"/>
+          <w:sz w:val="24"/>
+          <w:szCs w:val="24"/>
+        </w:rPr>
+        <w:t>O teste na máquina do cliente, cujo pré-requisito era o Sistema Operacional Linux (</w:t>
+      </w:r>
+      <w:proofErr w:type="spellStart"/>
+      <w:r>
+        <w:rPr>
+          <w:rFonts w:ascii="Times New Roman" w:hAnsi="Times New Roman" w:cs="Times New Roman"/>
+          <w:sz w:val="24"/>
+          <w:szCs w:val="24"/>
+        </w:rPr>
+        <w:t>Ubuntu</w:t>
+      </w:r>
+      <w:proofErr w:type="spellEnd"/>
+      <w:r>
+        <w:rPr>
+          <w:rFonts w:ascii="Times New Roman" w:hAnsi="Times New Roman" w:cs="Times New Roman"/>
+          <w:sz w:val="24"/>
+          <w:szCs w:val="24"/>
+        </w:rPr>
+        <w:t>), não apresentou problemas e funcionou conforme o esperado.</w:t>
       </w:r>
     </w:p>
     <w:p>
@@ -1974,6 +2440,8 @@
           <w:b/>
         </w:rPr>
       </w:pPr>
+      <w:bookmarkStart w:id="3" w:name="_GoBack"/>
+      <w:bookmarkEnd w:id="3"/>
     </w:p>
     <w:sectPr>
       <w:footerReference w:type="default" r:id="rId18"/>
@@ -2311,11 +2779,219 @@
       </w:rPr>
     </w:lvl>
   </w:abstractNum>
+  <w:abstractNum w:abstractNumId="2">
+    <w:nsid w:val="719E1342"/>
+    <w:multiLevelType w:val="hybridMultilevel"/>
+    <w:tmpl w:val="4EC66C34"/>
+    <w:lvl w:ilvl="0" w:tplc="74263A1A">
+      <w:start w:val="3"/>
+      <w:numFmt w:val="bullet"/>
+      <w:lvlText w:val=""/>
+      <w:lvlJc w:val="left"/>
+      <w:pPr>
+        <w:ind w:left="1068" w:hanging="360"/>
+      </w:pPr>
+      <w:rPr>
+        <w:rFonts w:ascii="Symbol" w:eastAsiaTheme="minorHAnsi" w:hAnsi="Symbol" w:cs="Times New Roman" w:hint="default"/>
+      </w:rPr>
+    </w:lvl>
+    <w:lvl w:ilvl="1" w:tplc="04160003" w:tentative="1">
+      <w:start w:val="1"/>
+      <w:numFmt w:val="bullet"/>
+      <w:lvlText w:val="o"/>
+      <w:lvlJc w:val="left"/>
+      <w:pPr>
+        <w:ind w:left="1788" w:hanging="360"/>
+      </w:pPr>
+      <w:rPr>
+        <w:rFonts w:ascii="Courier New" w:hAnsi="Courier New" w:cs="Courier New" w:hint="default"/>
+      </w:rPr>
+    </w:lvl>
+    <w:lvl w:ilvl="2" w:tplc="04160005" w:tentative="1">
+      <w:start w:val="1"/>
+      <w:numFmt w:val="bullet"/>
+      <w:lvlText w:val=""/>
+      <w:lvlJc w:val="left"/>
+      <w:pPr>
+        <w:ind w:left="2508" w:hanging="360"/>
+      </w:pPr>
+      <w:rPr>
+        <w:rFonts w:ascii="Wingdings" w:hAnsi="Wingdings" w:hint="default"/>
+      </w:rPr>
+    </w:lvl>
+    <w:lvl w:ilvl="3" w:tplc="04160001" w:tentative="1">
+      <w:start w:val="1"/>
+      <w:numFmt w:val="bullet"/>
+      <w:lvlText w:val=""/>
+      <w:lvlJc w:val="left"/>
+      <w:pPr>
+        <w:ind w:left="3228" w:hanging="360"/>
+      </w:pPr>
+      <w:rPr>
+        <w:rFonts w:ascii="Symbol" w:hAnsi="Symbol" w:hint="default"/>
+      </w:rPr>
+    </w:lvl>
+    <w:lvl w:ilvl="4" w:tplc="04160003" w:tentative="1">
+      <w:start w:val="1"/>
+      <w:numFmt w:val="bullet"/>
+      <w:lvlText w:val="o"/>
+      <w:lvlJc w:val="left"/>
+      <w:pPr>
+        <w:ind w:left="3948" w:hanging="360"/>
+      </w:pPr>
+      <w:rPr>
+        <w:rFonts w:ascii="Courier New" w:hAnsi="Courier New" w:cs="Courier New" w:hint="default"/>
+      </w:rPr>
+    </w:lvl>
+    <w:lvl w:ilvl="5" w:tplc="04160005" w:tentative="1">
+      <w:start w:val="1"/>
+      <w:numFmt w:val="bullet"/>
+      <w:lvlText w:val=""/>
+      <w:lvlJc w:val="left"/>
+      <w:pPr>
+        <w:ind w:left="4668" w:hanging="360"/>
+      </w:pPr>
+      <w:rPr>
+        <w:rFonts w:ascii="Wingdings" w:hAnsi="Wingdings" w:hint="default"/>
+      </w:rPr>
+    </w:lvl>
+    <w:lvl w:ilvl="6" w:tplc="04160001" w:tentative="1">
+      <w:start w:val="1"/>
+      <w:numFmt w:val="bullet"/>
+      <w:lvlText w:val=""/>
+      <w:lvlJc w:val="left"/>
+      <w:pPr>
+        <w:ind w:left="5388" w:hanging="360"/>
+      </w:pPr>
+      <w:rPr>
+        <w:rFonts w:ascii="Symbol" w:hAnsi="Symbol" w:hint="default"/>
+      </w:rPr>
+    </w:lvl>
+    <w:lvl w:ilvl="7" w:tplc="04160003" w:tentative="1">
+      <w:start w:val="1"/>
+      <w:numFmt w:val="bullet"/>
+      <w:lvlText w:val="o"/>
+      <w:lvlJc w:val="left"/>
+      <w:pPr>
+        <w:ind w:left="6108" w:hanging="360"/>
+      </w:pPr>
+      <w:rPr>
+        <w:rFonts w:ascii="Courier New" w:hAnsi="Courier New" w:cs="Courier New" w:hint="default"/>
+      </w:rPr>
+    </w:lvl>
+    <w:lvl w:ilvl="8" w:tplc="04160005" w:tentative="1">
+      <w:start w:val="1"/>
+      <w:numFmt w:val="bullet"/>
+      <w:lvlText w:val=""/>
+      <w:lvlJc w:val="left"/>
+      <w:pPr>
+        <w:ind w:left="6828" w:hanging="360"/>
+      </w:pPr>
+      <w:rPr>
+        <w:rFonts w:ascii="Wingdings" w:hAnsi="Wingdings" w:hint="default"/>
+      </w:rPr>
+    </w:lvl>
+  </w:abstractNum>
+  <w:abstractNum w:abstractNumId="3">
+    <w:nsid w:val="7CF62DC1"/>
+    <w:multiLevelType w:val="hybridMultilevel"/>
+    <w:tmpl w:val="CE9CBC62"/>
+    <w:lvl w:ilvl="0" w:tplc="EE48EF02">
+      <w:start w:val="1"/>
+      <w:numFmt w:val="decimal"/>
+      <w:lvlText w:val="%1)"/>
+      <w:lvlJc w:val="left"/>
+      <w:pPr>
+        <w:ind w:left="1065" w:hanging="360"/>
+      </w:pPr>
+      <w:rPr>
+        <w:rFonts w:hint="default"/>
+      </w:rPr>
+    </w:lvl>
+    <w:lvl w:ilvl="1" w:tplc="04160019" w:tentative="1">
+      <w:start w:val="1"/>
+      <w:numFmt w:val="lowerLetter"/>
+      <w:lvlText w:val="%2."/>
+      <w:lvlJc w:val="left"/>
+      <w:pPr>
+        <w:ind w:left="1785" w:hanging="360"/>
+      </w:pPr>
+    </w:lvl>
+    <w:lvl w:ilvl="2" w:tplc="0416001B" w:tentative="1">
+      <w:start w:val="1"/>
+      <w:numFmt w:val="lowerRoman"/>
+      <w:lvlText w:val="%3."/>
+      <w:lvlJc w:val="right"/>
+      <w:pPr>
+        <w:ind w:left="2505" w:hanging="180"/>
+      </w:pPr>
+    </w:lvl>
+    <w:lvl w:ilvl="3" w:tplc="0416000F" w:tentative="1">
+      <w:start w:val="1"/>
+      <w:numFmt w:val="decimal"/>
+      <w:lvlText w:val="%4."/>
+      <w:lvlJc w:val="left"/>
+      <w:pPr>
+        <w:ind w:left="3225" w:hanging="360"/>
+      </w:pPr>
+    </w:lvl>
+    <w:lvl w:ilvl="4" w:tplc="04160019" w:tentative="1">
+      <w:start w:val="1"/>
+      <w:numFmt w:val="lowerLetter"/>
+      <w:lvlText w:val="%5."/>
+      <w:lvlJc w:val="left"/>
+      <w:pPr>
+        <w:ind w:left="3945" w:hanging="360"/>
+      </w:pPr>
+    </w:lvl>
+    <w:lvl w:ilvl="5" w:tplc="0416001B" w:tentative="1">
+      <w:start w:val="1"/>
+      <w:numFmt w:val="lowerRoman"/>
+      <w:lvlText w:val="%6."/>
+      <w:lvlJc w:val="right"/>
+      <w:pPr>
+        <w:ind w:left="4665" w:hanging="180"/>
+      </w:pPr>
+    </w:lvl>
+    <w:lvl w:ilvl="6" w:tplc="0416000F" w:tentative="1">
+      <w:start w:val="1"/>
+      <w:numFmt w:val="decimal"/>
+      <w:lvlText w:val="%7."/>
+      <w:lvlJc w:val="left"/>
+      <w:pPr>
+        <w:ind w:left="5385" w:hanging="360"/>
+      </w:pPr>
+    </w:lvl>
+    <w:lvl w:ilvl="7" w:tplc="04160019" w:tentative="1">
+      <w:start w:val="1"/>
+      <w:numFmt w:val="lowerLetter"/>
+      <w:lvlText w:val="%8."/>
+      <w:lvlJc w:val="left"/>
+      <w:pPr>
+        <w:ind w:left="6105" w:hanging="360"/>
+      </w:pPr>
+    </w:lvl>
+    <w:lvl w:ilvl="8" w:tplc="0416001B" w:tentative="1">
+      <w:start w:val="1"/>
+      <w:numFmt w:val="lowerRoman"/>
+      <w:lvlText w:val="%9."/>
+      <w:lvlJc w:val="right"/>
+      <w:pPr>
+        <w:ind w:left="6825" w:hanging="180"/>
+      </w:pPr>
+    </w:lvl>
+  </w:abstractNum>
   <w:num w:numId="1">
     <w:abstractNumId w:val="1"/>
   </w:num>
   <w:num w:numId="2">
     <w:abstractNumId w:val="0"/>
+  </w:num>
+  <w:num w:numId="3">
+    <w:abstractNumId w:val="2"/>
+  </w:num>
+  <w:num w:numId="4">
+    <w:abstractNumId w:val="3"/>
   </w:num>
 </w:numbering>
 </file>
@@ -3558,7 +4234,7 @@
 </file>
 
 <file path=customXml/itemProps1.xml><?xml version="1.0" encoding="utf-8"?>
-<ds:datastoreItem xmlns:ds="http://schemas.openxmlformats.org/officeDocument/2006/customXml" ds:itemID="{82D2D036-3C0F-40AF-B542-5E12352CA003}">
+<ds:datastoreItem xmlns:ds="http://schemas.openxmlformats.org/officeDocument/2006/customXml" ds:itemID="{44E75B31-9F62-4E10-AB4D-3EFD21983B27}">
   <ds:schemaRefs>
     <ds:schemaRef ds:uri="http://schemas.openxmlformats.org/officeDocument/2006/bibliography"/>
   </ds:schemaRefs>

</xml_diff>